<commit_message>
New logo, and amended remediation script
</commit_message>
<xml_diff>
--- a/Signatures/Alltime Technologies Ltd.docx
+++ b/Signatures/Alltime Technologies Ltd.docx
@@ -4,7 +4,7 @@
   <w:body>
     <w:tbl>
       <w:tblPr>
-        <w:tblW w:w="8203" w:type="dxa"/>
+        <w:tblW w:w="0" w:type="auto"/>
         <w:tblCellMar>
           <w:left w:w="0" w:type="dxa"/>
           <w:right w:w="0" w:type="dxa"/>
@@ -12,17 +12,19 @@
         <w:tblLook w:val="04A0" w:firstRow="1" w:lastRow="0" w:firstColumn="1" w:lastColumn="0" w:noHBand="0" w:noVBand="1"/>
       </w:tblPr>
       <w:tblGrid>
-        <w:gridCol w:w="2850"/>
+        <w:gridCol w:w="1659"/>
+        <w:gridCol w:w="1191"/>
         <w:gridCol w:w="21"/>
-        <w:gridCol w:w="5332"/>
+        <w:gridCol w:w="4997"/>
       </w:tblGrid>
       <w:tr>
         <w:trPr>
-          <w:trHeight w:val="1400"/>
+          <w:trHeight w:val="1761"/>
         </w:trPr>
         <w:tc>
           <w:tcPr>
             <w:tcW w:w="0" w:type="auto"/>
+            <w:gridSpan w:val="2"/>
             <w:tcMar>
               <w:top w:w="0" w:type="dxa"/>
               <w:left w:w="75" w:type="dxa"/>
@@ -100,26 +102,577 @@
                 </wp:inline>
               </w:drawing>
             </w:r>
-            <w:r>
+          </w:p>
+        </w:tc>
+        <w:tc>
+          <w:tcPr>
+            <w:tcW w:w="0" w:type="auto"/>
+            <w:vMerge w:val="restart"/>
+            <w:tcBorders>
+              <w:right w:val="single" w:sz="12" w:space="0" w:color="DE007B"/>
+            </w:tcBorders>
+            <w:vAlign w:val="center"/>
+            <w:hideMark/>
+          </w:tcPr>
+          <w:p>
+            <w:pPr>
+              <w:jc w:val="center"/>
               <w:rPr>
                 <w:rFonts w:ascii="Arial" w:hAnsi="Arial" w:cs="Arial"/>
                 <w:color w:val="000000"/>
                 <w:sz w:val="27"/>
                 <w:szCs w:val="27"/>
               </w:rPr>
+            </w:pPr>
+          </w:p>
+        </w:tc>
+        <w:tc>
+          <w:tcPr>
+            <w:tcW w:w="0" w:type="auto"/>
+            <w:vMerge w:val="restart"/>
+            <w:tcMar>
+              <w:top w:w="0" w:type="dxa"/>
+              <w:left w:w="75" w:type="dxa"/>
+              <w:bottom w:w="0" w:type="dxa"/>
+              <w:right w:w="75" w:type="dxa"/>
+            </w:tcMar>
+            <w:vAlign w:val="center"/>
+            <w:hideMark/>
+          </w:tcPr>
+          <w:p>
+            <w:pPr>
+              <w:spacing w:after="30"/>
+              <w:rPr>
+                <w:rFonts w:ascii="Arial" w:hAnsi="Arial" w:cs="Arial"/>
+                <w:color w:val="000000"/>
+                <w:sz w:val="18"/>
+                <w:szCs w:val="18"/>
+              </w:rPr>
+            </w:pPr>
+            <w:r>
+              <w:rPr>
+                <w:rFonts w:ascii="Arial" w:hAnsi="Arial" w:cs="Arial"/>
+                <w:b/>
+                <w:bCs/>
+                <w:color w:val="000000"/>
+                <w:sz w:val="22"/>
+                <w:szCs w:val="22"/>
+              </w:rPr>
+              <w:t>$CURRENTUSERDISPLAYNAME$</w:t>
+            </w:r>
+            <w:r>
+              <w:rPr>
+                <w:rFonts w:ascii="Arial" w:hAnsi="Arial" w:cs="Arial"/>
+                <w:color w:val="000000"/>
+                <w:sz w:val="22"/>
+                <w:szCs w:val="22"/>
+              </w:rPr>
               <w:br/>
-              <w:t>   </w:t>
-            </w:r>
-            <w:r>
-              <w:rPr>
-                <w:rFonts w:ascii="Arial" w:hAnsi="Arial" w:cs="Arial"/>
-                <w:noProof/>
+            </w:r>
+            <w:r>
+              <w:rPr>
+                <w:rFonts w:ascii="Arial" w:hAnsi="Arial" w:cs="Arial"/>
+                <w:color w:val="DE007B"/>
+                <w:sz w:val="22"/>
+                <w:szCs w:val="22"/>
+              </w:rPr>
+              <w:t>$CURRENTUSERTITLE$</w:t>
+            </w:r>
+            <w:r>
+              <w:rPr>
+                <w:rFonts w:ascii="Arial" w:hAnsi="Arial" w:cs="Arial"/>
+                <w:color w:val="000000"/>
+                <w:sz w:val="22"/>
+                <w:szCs w:val="22"/>
+              </w:rPr>
+              <w:br/>
+            </w:r>
+          </w:p>
+          <w:p>
+            <w:pPr>
+              <w:spacing w:after="30"/>
+              <w:rPr>
+                <w:rFonts w:ascii="Arial" w:hAnsi="Arial" w:cs="Arial"/>
+                <w:color w:val="DE007B"/>
+                <w:sz w:val="18"/>
+                <w:szCs w:val="18"/>
+              </w:rPr>
+            </w:pPr>
+            <w:hyperlink r:id="rId7" w:history="1">
+              <w:r>
+                <w:rPr>
+                  <w:rStyle w:val="Hyperlink"/>
+                  <w:rFonts w:ascii="Arial" w:hAnsi="Arial" w:cs="Arial"/>
+                  <w:color w:val="DE007B"/>
+                  <w:sz w:val="18"/>
+                  <w:szCs w:val="18"/>
+                  <w:u w:val="none"/>
+                </w:rPr>
+                <w:t>$CURRENTUSERTELEPHONE$</w:t>
+              </w:r>
+            </w:hyperlink>
+          </w:p>
+          <w:p>
+            <w:pPr>
+              <w:spacing w:after="30"/>
+              <w:rPr>
+                <w:rStyle w:val="Hyperlink"/>
+                <w:rFonts w:ascii="Arial" w:hAnsi="Arial" w:cs="Arial"/>
+                <w:color w:val="FF65AF"/>
+                <w:sz w:val="8"/>
+                <w:szCs w:val="8"/>
+                <w:u w:val="none"/>
+              </w:rPr>
+            </w:pPr>
+            <w:hyperlink r:id="rId8" w:history="1">
+              <w:r>
+                <w:rPr>
+                  <w:rStyle w:val="Hyperlink"/>
+                  <w:rFonts w:ascii="Arial" w:hAnsi="Arial" w:cs="Arial"/>
+                  <w:color w:val="DE007B"/>
+                  <w:sz w:val="18"/>
+                  <w:szCs w:val="18"/>
+                  <w:u w:val="none"/>
+                </w:rPr>
+                <w:t>$CURRENTUSERMOBILE$</w:t>
+              </w:r>
+            </w:hyperlink>
+            <w:r>
+              <w:rPr>
+                <w:rFonts w:ascii="Arial" w:hAnsi="Arial" w:cs="Arial"/>
                 <w:color w:val="000000"/>
                 <w:sz w:val="27"/>
                 <w:szCs w:val="27"/>
               </w:rPr>
+              <w:br/>
+            </w:r>
+            <w:r>
+              <w:rPr>
+                <w:rFonts w:ascii="Arial" w:hAnsi="Arial" w:cs="Arial"/>
+                <w:color w:val="000000"/>
+                <w:sz w:val="27"/>
+                <w:szCs w:val="27"/>
+              </w:rPr>
+              <w:br/>
+            </w:r>
+            <w:r>
+              <w:rPr>
+                <w:rFonts w:ascii="Arial" w:hAnsi="Arial" w:cs="Arial"/>
+                <w:color w:val="000000"/>
+                <w:sz w:val="18"/>
+                <w:szCs w:val="18"/>
+              </w:rPr>
+              <w:t>Alltime Technologies Limited</w:t>
+            </w:r>
+            <w:r>
+              <w:rPr>
+                <w:rFonts w:ascii="Arial" w:hAnsi="Arial" w:cs="Arial"/>
+                <w:color w:val="DE007B"/>
+                <w:sz w:val="18"/>
+                <w:szCs w:val="18"/>
+              </w:rPr>
+              <w:t> | </w:t>
+            </w:r>
+            <w:r>
+              <w:rPr>
+                <w:rFonts w:ascii="Arial" w:hAnsi="Arial" w:cs="Arial"/>
+                <w:color w:val="000000"/>
+                <w:sz w:val="18"/>
+                <w:szCs w:val="18"/>
+              </w:rPr>
+              <w:t xml:space="preserve">401/402 Design Centre East </w:t>
+            </w:r>
+            <w:r>
+              <w:rPr>
+                <w:rFonts w:ascii="Arial" w:hAnsi="Arial" w:cs="Arial"/>
+                <w:color w:val="DE007B"/>
+                <w:sz w:val="18"/>
+                <w:szCs w:val="18"/>
+              </w:rPr>
+              <w:t>| </w:t>
+            </w:r>
+            <w:r>
+              <w:rPr>
+                <w:rFonts w:ascii="Arial" w:hAnsi="Arial" w:cs="Arial"/>
+                <w:color w:val="DE007B"/>
+                <w:sz w:val="18"/>
+                <w:szCs w:val="18"/>
+              </w:rPr>
+              <w:br/>
+            </w:r>
+            <w:r>
+              <w:rPr>
+                <w:rFonts w:ascii="Arial" w:hAnsi="Arial" w:cs="Arial"/>
+                <w:color w:val="000000"/>
+                <w:sz w:val="18"/>
+                <w:szCs w:val="18"/>
+              </w:rPr>
+              <w:t>Chelsea Harbour</w:t>
+            </w:r>
+            <w:r>
+              <w:rPr>
+                <w:rFonts w:ascii="Arial" w:hAnsi="Arial" w:cs="Arial"/>
+                <w:color w:val="DE007B"/>
+                <w:sz w:val="18"/>
+                <w:szCs w:val="18"/>
+              </w:rPr>
+              <w:t> | </w:t>
+            </w:r>
+            <w:r>
+              <w:rPr>
+                <w:rFonts w:ascii="Arial" w:hAnsi="Arial" w:cs="Arial"/>
+                <w:color w:val="000000"/>
+                <w:sz w:val="18"/>
+                <w:szCs w:val="18"/>
+              </w:rPr>
+              <w:t>London</w:t>
+            </w:r>
+            <w:r>
+              <w:rPr>
+                <w:rFonts w:ascii="Arial" w:hAnsi="Arial" w:cs="Arial"/>
+                <w:color w:val="DE007B"/>
+                <w:sz w:val="18"/>
+                <w:szCs w:val="18"/>
+              </w:rPr>
+              <w:t> | </w:t>
+            </w:r>
+            <w:r>
+              <w:rPr>
+                <w:rFonts w:ascii="Arial" w:hAnsi="Arial" w:cs="Arial"/>
+                <w:color w:val="000000"/>
+                <w:sz w:val="18"/>
+                <w:szCs w:val="18"/>
+              </w:rPr>
+              <w:t>SW10 0XF</w:t>
+            </w:r>
+            <w:r>
+              <w:rPr>
+                <w:rFonts w:ascii="Arial" w:hAnsi="Arial" w:cs="Arial"/>
+                <w:color w:val="DE007B"/>
+                <w:sz w:val="18"/>
+                <w:szCs w:val="18"/>
+              </w:rPr>
+              <w:t xml:space="preserve"> | </w:t>
+            </w:r>
+            <w:hyperlink r:id="rId9" w:history="1">
+              <w:r>
+                <w:rPr>
+                  <w:rStyle w:val="Hyperlink"/>
+                  <w:rFonts w:ascii="Arial" w:hAnsi="Arial" w:cs="Arial"/>
+                  <w:color w:val="DE007B"/>
+                  <w:sz w:val="18"/>
+                  <w:szCs w:val="18"/>
+                  <w:u w:val="none"/>
+                </w:rPr>
+                <w:t>+44 207 225 9119</w:t>
+              </w:r>
+            </w:hyperlink>
+            <w:r>
+              <w:rPr>
+                <w:rStyle w:val="Hyperlink"/>
+                <w:rFonts w:ascii="Arial" w:hAnsi="Arial" w:cs="Arial"/>
+                <w:color w:val="DE007B"/>
+                <w:sz w:val="18"/>
+                <w:szCs w:val="18"/>
+                <w:u w:val="none"/>
+              </w:rPr>
+              <w:br/>
+            </w:r>
+          </w:p>
+          <w:tbl>
+            <w:tblPr>
+              <w:tblStyle w:val="TableGrid"/>
+              <w:tblW w:w="5000" w:type="pct"/>
+              <w:tblBorders>
+                <w:top w:val="none" w:sz="0" w:space="0" w:color="auto"/>
+                <w:left w:val="none" w:sz="0" w:space="0" w:color="auto"/>
+                <w:bottom w:val="none" w:sz="0" w:space="0" w:color="auto"/>
+                <w:right w:val="none" w:sz="0" w:space="0" w:color="auto"/>
+                <w:insideH w:val="none" w:sz="0" w:space="0" w:color="auto"/>
+                <w:insideV w:val="none" w:sz="0" w:space="0" w:color="auto"/>
+              </w:tblBorders>
+              <w:tblLook w:val="04A0" w:firstRow="1" w:lastRow="0" w:firstColumn="1" w:lastColumn="0" w:noHBand="0" w:noVBand="1"/>
+            </w:tblPr>
+            <w:tblGrid>
+              <w:gridCol w:w="603"/>
+              <w:gridCol w:w="1911"/>
+              <w:gridCol w:w="260"/>
+              <w:gridCol w:w="584"/>
+              <w:gridCol w:w="1489"/>
+            </w:tblGrid>
+            <w:tr>
+              <w:tc>
+                <w:tcPr>
+                  <w:tcW w:w="623" w:type="pct"/>
+                </w:tcPr>
+                <w:p>
+                  <w:pPr>
+                    <w:spacing w:after="30"/>
+                    <w:rPr>
+                      <w:rFonts w:ascii="Arial" w:hAnsi="Arial" w:cs="Arial"/>
+                      <w:color w:val="000000"/>
+                      <w:sz w:val="19"/>
+                      <w:szCs w:val="19"/>
+                    </w:rPr>
+                  </w:pPr>
+                  <w:r>
+                    <w:rPr>
+                      <w:noProof/>
+                      <w:color w:val="DE007B"/>
+                    </w:rPr>
+                    <w:drawing>
+                      <wp:inline distT="0" distB="0" distL="0" distR="0" wp14:anchorId="348F4965" wp14:editId="6BC164BC">
+                        <wp:extent cx="190800" cy="180000"/>
+                        <wp:effectExtent l="0" t="0" r="0" b="0"/>
+                        <wp:docPr id="1429239276" name="Picture 1429239276" descr="visit us online">
+                          <a:hlinkClick xmlns:a="http://schemas.openxmlformats.org/drawingml/2006/main" r:id="rId10" tgtFrame="&quot;_new&quot;"/>
+                        </wp:docPr>
+                        <wp:cNvGraphicFramePr>
+                          <a:graphicFrameLocks xmlns:a="http://schemas.openxmlformats.org/drawingml/2006/main" noChangeAspect="1"/>
+                        </wp:cNvGraphicFramePr>
+                        <a:graphic xmlns:a="http://schemas.openxmlformats.org/drawingml/2006/main">
+                          <a:graphicData uri="http://schemas.openxmlformats.org/drawingml/2006/picture">
+                            <pic:pic xmlns:pic="http://schemas.openxmlformats.org/drawingml/2006/picture">
+                              <pic:nvPicPr>
+                                <pic:cNvPr id="0" name="Picture 29" descr="visit us online">
+                                  <a:hlinkClick r:id="rId10" tgtFrame="&quot;_new&quot;"/>
+                                </pic:cNvPr>
+                                <pic:cNvPicPr>
+                                  <a:picLocks noChangeAspect="1" noChangeArrowheads="1"/>
+                                </pic:cNvPicPr>
+                              </pic:nvPicPr>
+                              <pic:blipFill>
+                                <a:blip r:embed="rId11">
+                                  <a:extLst>
+                                    <a:ext uri="{28A0092B-C50C-407E-A947-70E740481C1C}">
+                                      <a14:useLocalDpi xmlns:a14="http://schemas.microsoft.com/office/drawing/2010/main" val="0"/>
+                                    </a:ext>
+                                  </a:extLst>
+                                </a:blip>
+                                <a:srcRect/>
+                                <a:stretch>
+                                  <a:fillRect/>
+                                </a:stretch>
+                              </pic:blipFill>
+                              <pic:spPr bwMode="auto">
+                                <a:xfrm>
+                                  <a:off x="0" y="0"/>
+                                  <a:ext cx="190800" cy="180000"/>
+                                </a:xfrm>
+                                <a:prstGeom prst="rect">
+                                  <a:avLst/>
+                                </a:prstGeom>
+                                <a:noFill/>
+                                <a:ln>
+                                  <a:noFill/>
+                                </a:ln>
+                              </pic:spPr>
+                            </pic:pic>
+                          </a:graphicData>
+                        </a:graphic>
+                      </wp:inline>
+                    </w:drawing>
+                  </w:r>
+                </w:p>
+              </w:tc>
+              <w:tc>
+                <w:tcPr>
+                  <w:tcW w:w="1971" w:type="pct"/>
+                </w:tcPr>
+                <w:p>
+                  <w:pPr>
+                    <w:spacing w:after="30"/>
+                    <w:rPr>
+                      <w:rFonts w:ascii="Arial" w:hAnsi="Arial" w:cs="Arial"/>
+                      <w:color w:val="000000"/>
+                      <w:sz w:val="19"/>
+                      <w:szCs w:val="19"/>
+                    </w:rPr>
+                  </w:pPr>
+                  <w:hyperlink r:id="rId12" w:history="1">
+                    <w:r>
+                      <w:rPr>
+                        <w:rStyle w:val="Hyperlink"/>
+                        <w:rFonts w:ascii="Arial" w:hAnsi="Arial" w:cs="Arial"/>
+                        <w:color w:val="DE007B"/>
+                        <w:sz w:val="19"/>
+                        <w:szCs w:val="19"/>
+                        <w:u w:val="none"/>
+                      </w:rPr>
+                      <w:t>alltimetech.co.uk</w:t>
+                    </w:r>
+                  </w:hyperlink>
+                </w:p>
+              </w:tc>
+              <w:tc>
+                <w:tcPr>
+                  <w:tcW w:w="268" w:type="pct"/>
+                </w:tcPr>
+                <w:p>
+                  <w:pPr>
+                    <w:spacing w:after="30"/>
+                    <w:rPr>
+                      <w:noProof/>
+                      <w:color w:val="DE007B"/>
+                    </w:rPr>
+                  </w:pPr>
+                </w:p>
+              </w:tc>
+              <w:tc>
+                <w:tcPr>
+                  <w:tcW w:w="602" w:type="pct"/>
+                </w:tcPr>
+                <w:p>
+                  <w:pPr>
+                    <w:spacing w:after="30"/>
+                    <w:rPr>
+                      <w:rFonts w:ascii="Arial" w:hAnsi="Arial" w:cs="Arial"/>
+                      <w:color w:val="000000"/>
+                      <w:sz w:val="19"/>
+                      <w:szCs w:val="19"/>
+                    </w:rPr>
+                  </w:pPr>
+                  <w:r>
+                    <w:rPr>
+                      <w:noProof/>
+                      <w:color w:val="DE007B"/>
+                    </w:rPr>
+                    <w:drawing>
+                      <wp:inline distT="0" distB="0" distL="0" distR="0" wp14:anchorId="2A188C34" wp14:editId="17068D57">
+                        <wp:extent cx="180000" cy="180000"/>
+                        <wp:effectExtent l="0" t="0" r="0" b="0"/>
+                        <wp:docPr id="1650290613" name="Picture 1650290613" descr="visit us online">
+                          <a:hlinkClick xmlns:a="http://schemas.openxmlformats.org/drawingml/2006/main" r:id="rId13" tgtFrame="&quot;_new&quot;"/>
+                        </wp:docPr>
+                        <wp:cNvGraphicFramePr>
+                          <a:graphicFrameLocks xmlns:a="http://schemas.openxmlformats.org/drawingml/2006/main" noChangeAspect="1"/>
+                        </wp:cNvGraphicFramePr>
+                        <a:graphic xmlns:a="http://schemas.openxmlformats.org/drawingml/2006/main">
+                          <a:graphicData uri="http://schemas.openxmlformats.org/drawingml/2006/picture">
+                            <pic:pic xmlns:pic="http://schemas.openxmlformats.org/drawingml/2006/picture">
+                              <pic:nvPicPr>
+                                <pic:cNvPr id="0" name="Picture 30" descr="visit us online">
+                                  <a:hlinkClick r:id="rId13" tgtFrame="&quot;_new&quot;"/>
+                                </pic:cNvPr>
+                                <pic:cNvPicPr>
+                                  <a:picLocks noChangeAspect="1" noChangeArrowheads="1"/>
+                                </pic:cNvPicPr>
+                              </pic:nvPicPr>
+                              <pic:blipFill>
+                                <a:blip r:embed="rId14">
+                                  <a:extLst>
+                                    <a:ext uri="{28A0092B-C50C-407E-A947-70E740481C1C}">
+                                      <a14:useLocalDpi xmlns:a14="http://schemas.microsoft.com/office/drawing/2010/main" val="0"/>
+                                    </a:ext>
+                                  </a:extLst>
+                                </a:blip>
+                                <a:srcRect/>
+                                <a:stretch>
+                                  <a:fillRect/>
+                                </a:stretch>
+                              </pic:blipFill>
+                              <pic:spPr bwMode="auto">
+                                <a:xfrm>
+                                  <a:off x="0" y="0"/>
+                                  <a:ext cx="180000" cy="180000"/>
+                                </a:xfrm>
+                                <a:prstGeom prst="rect">
+                                  <a:avLst/>
+                                </a:prstGeom>
+                                <a:noFill/>
+                                <a:ln>
+                                  <a:noFill/>
+                                </a:ln>
+                              </pic:spPr>
+                            </pic:pic>
+                          </a:graphicData>
+                        </a:graphic>
+                      </wp:inline>
+                    </w:drawing>
+                  </w:r>
+                </w:p>
+              </w:tc>
+              <w:tc>
+                <w:tcPr>
+                  <w:tcW w:w="1536" w:type="pct"/>
+                </w:tcPr>
+                <w:p>
+                  <w:pPr>
+                    <w:spacing w:after="30"/>
+                    <w:rPr>
+                      <w:rFonts w:ascii="Arial" w:hAnsi="Arial" w:cs="Arial"/>
+                      <w:color w:val="000000"/>
+                      <w:sz w:val="19"/>
+                      <w:szCs w:val="19"/>
+                    </w:rPr>
+                  </w:pPr>
+                  <w:hyperlink r:id="rId15" w:history="1">
+                    <w:r>
+                      <w:rPr>
+                        <w:rStyle w:val="Hyperlink"/>
+                        <w:rFonts w:ascii="Arial" w:hAnsi="Arial" w:cs="Arial"/>
+                        <w:color w:val="DE007B"/>
+                        <w:sz w:val="19"/>
+                        <w:szCs w:val="19"/>
+                        <w:u w:val="none"/>
+                      </w:rPr>
+                      <w:t>linkedin.com</w:t>
+                    </w:r>
+                  </w:hyperlink>
+                </w:p>
+              </w:tc>
+            </w:tr>
+          </w:tbl>
+          <w:p>
+            <w:pPr>
+              <w:spacing w:after="30"/>
+              <w:rPr>
+                <w:rFonts w:ascii="Arial" w:hAnsi="Arial" w:cs="Arial"/>
+                <w:color w:val="000000"/>
+                <w:sz w:val="19"/>
+                <w:szCs w:val="19"/>
+              </w:rPr>
+            </w:pPr>
+          </w:p>
+        </w:tc>
+      </w:tr>
+      <w:tr>
+        <w:trPr>
+          <w:trHeight w:val="697"/>
+        </w:trPr>
+        <w:tc>
+          <w:tcPr>
+            <w:tcW w:w="0" w:type="auto"/>
+            <w:tcMar>
+              <w:top w:w="0" w:type="dxa"/>
+              <w:left w:w="75" w:type="dxa"/>
+              <w:bottom w:w="0" w:type="dxa"/>
+              <w:right w:w="75" w:type="dxa"/>
+            </w:tcMar>
+            <w:vAlign w:val="center"/>
+          </w:tcPr>
+          <w:p>
+            <w:pPr>
+              <w:spacing w:after="0" w:line="240" w:lineRule="auto"/>
+              <w:jc w:val="center"/>
+              <w:rPr>
+                <w:rFonts w:ascii="Arial" w:hAnsi="Arial" w:cs="Arial"/>
+                <w:noProof/>
+                <w:color w:val="000000"/>
+                <w:sz w:val="27"/>
+                <w:szCs w:val="27"/>
+              </w:rPr>
+            </w:pPr>
+            <w:r>
+              <w:rPr>
+                <w:rFonts w:ascii="Arial" w:hAnsi="Arial" w:cs="Arial"/>
+                <w:noProof/>
+                <w:color w:val="000000"/>
+                <w:sz w:val="27"/>
+                <w:szCs w:val="27"/>
+              </w:rPr>
               <w:drawing>
-                <wp:inline distT="0" distB="0" distL="0" distR="0" wp14:anchorId="43A2A9EC" wp14:editId="42E0CF63">
+                <wp:inline distT="0" distB="0" distL="0" distR="0" wp14:anchorId="6CF6840D" wp14:editId="4834D611">
                   <wp:extent cx="781050" cy="781050"/>
                   <wp:effectExtent l="0" t="0" r="0" b="0"/>
                   <wp:docPr id="434813680" name="Picture 9" descr="ISO 27001 Information Security Certification 2017-2020"/>
@@ -136,7 +689,7 @@
                           </pic:cNvPicPr>
                         </pic:nvPicPr>
                         <pic:blipFill>
-                          <a:blip r:embed="rId7">
+                          <a:blip r:embed="rId16">
                             <a:extLst>
                               <a:ext uri="{28A0092B-C50C-407E-A947-70E740481C1C}">
                                 <a14:useLocalDpi xmlns:a14="http://schemas.microsoft.com/office/drawing/2010/main" val="0"/>
@@ -167,15 +720,25 @@
                 </wp:inline>
               </w:drawing>
             </w:r>
-            <w:r>
-              <w:rPr>
-                <w:rFonts w:ascii="Arial" w:hAnsi="Arial" w:cs="Arial"/>
+          </w:p>
+        </w:tc>
+        <w:tc>
+          <w:tcPr>
+            <w:tcW w:w="0" w:type="auto"/>
+            <w:vAlign w:val="center"/>
+          </w:tcPr>
+          <w:p>
+            <w:pPr>
+              <w:spacing w:after="0" w:line="240" w:lineRule="auto"/>
+              <w:jc w:val="center"/>
+              <w:rPr>
+                <w:rFonts w:ascii="Arial" w:hAnsi="Arial" w:cs="Arial"/>
+                <w:noProof/>
                 <w:color w:val="000000"/>
                 <w:sz w:val="27"/>
                 <w:szCs w:val="27"/>
               </w:rPr>
-              <w:t>   </w:t>
-            </w:r>
+            </w:pPr>
             <w:r>
               <w:rPr>
                 <w:rFonts w:ascii="Arial" w:hAnsi="Arial" w:cs="Arial"/>
@@ -185,7 +748,7 @@
                 <w:szCs w:val="27"/>
               </w:rPr>
               <w:drawing>
-                <wp:inline distT="0" distB="0" distL="0" distR="0" wp14:anchorId="525D8CC3" wp14:editId="39EA80D9">
+                <wp:inline distT="0" distB="0" distL="0" distR="0" wp14:anchorId="29CAF710" wp14:editId="6A74ED63">
                   <wp:extent cx="628650" cy="781050"/>
                   <wp:effectExtent l="0" t="0" r="0" b="0"/>
                   <wp:docPr id="463074551" name="Picture 8" descr="Cyber Essentials Plus Certification 2020 and Cyber Essentials 2019-2020"/>
@@ -202,7 +765,7 @@
                           </pic:cNvPicPr>
                         </pic:nvPicPr>
                         <pic:blipFill>
-                          <a:blip r:embed="rId8" cstate="print">
+                          <a:blip r:embed="rId17" cstate="print">
                             <a:extLst>
                               <a:ext uri="{28A0092B-C50C-407E-A947-70E740481C1C}">
                                 <a14:useLocalDpi xmlns:a14="http://schemas.microsoft.com/office/drawing/2010/main" val="0"/>
@@ -238,11 +801,11 @@
         <w:tc>
           <w:tcPr>
             <w:tcW w:w="0" w:type="auto"/>
+            <w:vMerge/>
             <w:tcBorders>
               <w:right w:val="single" w:sz="12" w:space="0" w:color="DE007B"/>
             </w:tcBorders>
             <w:vAlign w:val="center"/>
-            <w:hideMark/>
           </w:tcPr>
           <w:p>
             <w:pPr>
@@ -258,7 +821,8 @@
         </w:tc>
         <w:tc>
           <w:tcPr>
-            <w:tcW w:w="5332" w:type="dxa"/>
+            <w:tcW w:w="0" w:type="auto"/>
+            <w:vMerge/>
             <w:tcMar>
               <w:top w:w="0" w:type="dxa"/>
               <w:left w:w="75" w:type="dxa"/>
@@ -266,496 +830,17 @@
               <w:right w:w="75" w:type="dxa"/>
             </w:tcMar>
             <w:vAlign w:val="center"/>
-            <w:hideMark/>
           </w:tcPr>
           <w:p>
             <w:pPr>
               <w:spacing w:after="30"/>
               <w:rPr>
                 <w:rFonts w:ascii="Arial" w:hAnsi="Arial" w:cs="Arial"/>
-                <w:color w:val="000000"/>
-                <w:sz w:val="18"/>
-                <w:szCs w:val="18"/>
-              </w:rPr>
-            </w:pPr>
-            <w:r>
-              <w:rPr>
-                <w:rFonts w:ascii="Arial" w:hAnsi="Arial" w:cs="Arial"/>
                 <w:b/>
                 <w:bCs/>
                 <w:color w:val="000000"/>
                 <w:sz w:val="22"/>
                 <w:szCs w:val="22"/>
-              </w:rPr>
-              <w:t>$CURRENTUSERDISPLAYNAME$</w:t>
-            </w:r>
-            <w:r>
-              <w:rPr>
-                <w:rFonts w:ascii="Arial" w:hAnsi="Arial" w:cs="Arial"/>
-                <w:color w:val="000000"/>
-                <w:sz w:val="22"/>
-                <w:szCs w:val="22"/>
-              </w:rPr>
-              <w:br/>
-            </w:r>
-            <w:r>
-              <w:rPr>
-                <w:rFonts w:ascii="Arial" w:hAnsi="Arial" w:cs="Arial"/>
-                <w:color w:val="DE007B"/>
-                <w:sz w:val="22"/>
-                <w:szCs w:val="22"/>
-              </w:rPr>
-              <w:t>$CURRENTUSERTITLE$</w:t>
-            </w:r>
-            <w:r>
-              <w:rPr>
-                <w:rFonts w:ascii="Arial" w:hAnsi="Arial" w:cs="Arial"/>
-                <w:color w:val="000000"/>
-                <w:sz w:val="22"/>
-                <w:szCs w:val="22"/>
-              </w:rPr>
-              <w:br/>
-            </w:r>
-          </w:p>
-          <w:p>
-            <w:pPr>
-              <w:spacing w:after="30"/>
-              <w:rPr>
-                <w:rFonts w:ascii="Arial" w:hAnsi="Arial" w:cs="Arial"/>
-                <w:color w:val="DE007B"/>
-                <w:sz w:val="18"/>
-                <w:szCs w:val="18"/>
-              </w:rPr>
-            </w:pPr>
-            <w:hyperlink r:id="rId9" w:history="1">
-              <w:r>
-                <w:rPr>
-                  <w:rStyle w:val="Hyperlink"/>
-                  <w:rFonts w:ascii="Arial" w:hAnsi="Arial" w:cs="Arial"/>
-                  <w:color w:val="DE007B"/>
-                  <w:sz w:val="18"/>
-                  <w:szCs w:val="18"/>
-                  <w:u w:val="none"/>
-                </w:rPr>
-                <w:t>$CURRENTUSERTELEPHONE$</w:t>
-              </w:r>
-            </w:hyperlink>
-          </w:p>
-          <w:p>
-            <w:pPr>
-              <w:spacing w:after="30"/>
-              <w:rPr>
-                <w:rStyle w:val="Hyperlink"/>
-                <w:rFonts w:ascii="Arial" w:hAnsi="Arial" w:cs="Arial"/>
-                <w:color w:val="FF65AF"/>
-                <w:sz w:val="8"/>
-                <w:szCs w:val="8"/>
-                <w:u w:val="none"/>
-              </w:rPr>
-            </w:pPr>
-            <w:hyperlink r:id="rId10" w:history="1">
-              <w:r>
-                <w:rPr>
-                  <w:rStyle w:val="Hyperlink"/>
-                  <w:rFonts w:ascii="Arial" w:hAnsi="Arial" w:cs="Arial"/>
-                  <w:color w:val="DE007B"/>
-                  <w:sz w:val="18"/>
-                  <w:szCs w:val="18"/>
-                  <w:u w:val="none"/>
-                </w:rPr>
-                <w:t>$CURRENTUSERMOBILE$</w:t>
-              </w:r>
-            </w:hyperlink>
-            <w:r>
-              <w:rPr>
-                <w:rFonts w:ascii="Arial" w:hAnsi="Arial" w:cs="Arial"/>
-                <w:color w:val="000000"/>
-                <w:sz w:val="27"/>
-                <w:szCs w:val="27"/>
-              </w:rPr>
-              <w:br/>
-            </w:r>
-            <w:r>
-              <w:rPr>
-                <w:rFonts w:ascii="Arial" w:hAnsi="Arial" w:cs="Arial"/>
-                <w:color w:val="000000"/>
-                <w:sz w:val="27"/>
-                <w:szCs w:val="27"/>
-              </w:rPr>
-              <w:br/>
-            </w:r>
-            <w:r>
-              <w:rPr>
-                <w:rFonts w:ascii="Arial" w:hAnsi="Arial" w:cs="Arial"/>
-                <w:color w:val="000000"/>
-                <w:sz w:val="18"/>
-                <w:szCs w:val="18"/>
-              </w:rPr>
-              <w:t>Alltime Technologies Limited</w:t>
-            </w:r>
-            <w:r>
-              <w:rPr>
-                <w:rFonts w:ascii="Arial" w:hAnsi="Arial" w:cs="Arial"/>
-                <w:color w:val="DE007B"/>
-                <w:sz w:val="18"/>
-                <w:szCs w:val="18"/>
-              </w:rPr>
-              <w:t> | </w:t>
-            </w:r>
-            <w:r>
-              <w:rPr>
-                <w:rFonts w:ascii="Arial" w:hAnsi="Arial" w:cs="Arial"/>
-                <w:color w:val="000000"/>
-                <w:sz w:val="18"/>
-                <w:szCs w:val="18"/>
-              </w:rPr>
-              <w:t xml:space="preserve">401/402 Design Centre East </w:t>
-            </w:r>
-            <w:r>
-              <w:rPr>
-                <w:rFonts w:ascii="Arial" w:hAnsi="Arial" w:cs="Arial"/>
-                <w:color w:val="DE007B"/>
-                <w:sz w:val="18"/>
-                <w:szCs w:val="18"/>
-              </w:rPr>
-              <w:t>| </w:t>
-            </w:r>
-            <w:r>
-              <w:rPr>
-                <w:rFonts w:ascii="Arial" w:hAnsi="Arial" w:cs="Arial"/>
-                <w:color w:val="DE007B"/>
-                <w:sz w:val="18"/>
-                <w:szCs w:val="18"/>
-              </w:rPr>
-              <w:br/>
-            </w:r>
-            <w:r>
-              <w:rPr>
-                <w:rFonts w:ascii="Arial" w:hAnsi="Arial" w:cs="Arial"/>
-                <w:color w:val="000000"/>
-                <w:sz w:val="18"/>
-                <w:szCs w:val="18"/>
-              </w:rPr>
-              <w:t>Chelsea Harbour</w:t>
-            </w:r>
-            <w:r>
-              <w:rPr>
-                <w:rFonts w:ascii="Arial" w:hAnsi="Arial" w:cs="Arial"/>
-                <w:color w:val="DE007B"/>
-                <w:sz w:val="18"/>
-                <w:szCs w:val="18"/>
-              </w:rPr>
-              <w:t> | </w:t>
-            </w:r>
-            <w:r>
-              <w:rPr>
-                <w:rFonts w:ascii="Arial" w:hAnsi="Arial" w:cs="Arial"/>
-                <w:color w:val="000000"/>
-                <w:sz w:val="18"/>
-                <w:szCs w:val="18"/>
-              </w:rPr>
-              <w:t>London</w:t>
-            </w:r>
-            <w:r>
-              <w:rPr>
-                <w:rFonts w:ascii="Arial" w:hAnsi="Arial" w:cs="Arial"/>
-                <w:color w:val="DE007B"/>
-                <w:sz w:val="18"/>
-                <w:szCs w:val="18"/>
-              </w:rPr>
-              <w:t> | </w:t>
-            </w:r>
-            <w:r>
-              <w:rPr>
-                <w:rFonts w:ascii="Arial" w:hAnsi="Arial" w:cs="Arial"/>
-                <w:color w:val="000000"/>
-                <w:sz w:val="18"/>
-                <w:szCs w:val="18"/>
-              </w:rPr>
-              <w:t>SW10 0XF</w:t>
-            </w:r>
-            <w:r>
-              <w:rPr>
-                <w:rFonts w:ascii="Arial" w:hAnsi="Arial" w:cs="Arial"/>
-                <w:color w:val="DE007B"/>
-                <w:sz w:val="18"/>
-                <w:szCs w:val="18"/>
-              </w:rPr>
-              <w:t xml:space="preserve"> | </w:t>
-            </w:r>
-            <w:hyperlink r:id="rId11" w:history="1">
-              <w:r>
-                <w:rPr>
-                  <w:rStyle w:val="Hyperlink"/>
-                  <w:rFonts w:ascii="Arial" w:hAnsi="Arial" w:cs="Arial"/>
-                  <w:color w:val="DE007B"/>
-                  <w:sz w:val="18"/>
-                  <w:szCs w:val="18"/>
-                  <w:u w:val="none"/>
-                </w:rPr>
-                <w:t>+44 207 225 9119</w:t>
-              </w:r>
-            </w:hyperlink>
-            <w:r>
-              <w:rPr>
-                <w:rStyle w:val="Hyperlink"/>
-                <w:rFonts w:ascii="Arial" w:hAnsi="Arial" w:cs="Arial"/>
-                <w:color w:val="DE007B"/>
-                <w:sz w:val="18"/>
-                <w:szCs w:val="18"/>
-                <w:u w:val="none"/>
-              </w:rPr>
-              <w:br/>
-            </w:r>
-          </w:p>
-          <w:tbl>
-            <w:tblPr>
-              <w:tblStyle w:val="TableGrid"/>
-              <w:tblW w:w="0" w:type="auto"/>
-              <w:tblBorders>
-                <w:top w:val="none" w:sz="0" w:space="0" w:color="auto"/>
-                <w:left w:val="none" w:sz="0" w:space="0" w:color="auto"/>
-                <w:bottom w:val="none" w:sz="0" w:space="0" w:color="auto"/>
-                <w:right w:val="none" w:sz="0" w:space="0" w:color="auto"/>
-                <w:insideH w:val="none" w:sz="0" w:space="0" w:color="auto"/>
-                <w:insideV w:val="none" w:sz="0" w:space="0" w:color="auto"/>
-              </w:tblBorders>
-              <w:tblLook w:val="04A0" w:firstRow="1" w:lastRow="0" w:firstColumn="1" w:lastColumn="0" w:noHBand="0" w:noVBand="1"/>
-            </w:tblPr>
-            <w:tblGrid>
-              <w:gridCol w:w="2592"/>
-              <w:gridCol w:w="2590"/>
-            </w:tblGrid>
-            <w:tr>
-              <w:tc>
-                <w:tcPr>
-                  <w:tcW w:w="2603" w:type="dxa"/>
-                </w:tcPr>
-                <w:p>
-                  <w:pPr>
-                    <w:spacing w:after="30"/>
-                    <w:rPr>
-                      <w:rFonts w:ascii="Arial" w:hAnsi="Arial" w:cs="Arial"/>
-                      <w:color w:val="000000"/>
-                      <w:sz w:val="19"/>
-                      <w:szCs w:val="19"/>
-                    </w:rPr>
-                  </w:pPr>
-                  <w:r>
-                    <w:rPr>
-                      <w:noProof/>
-                      <w:color w:val="DE007B"/>
-                    </w:rPr>
-                    <w:drawing>
-                      <wp:anchor distT="0" distB="0" distL="114300" distR="114300" simplePos="0" relativeHeight="251672576" behindDoc="1" locked="0" layoutInCell="1" allowOverlap="1" wp14:anchorId="348F4965" wp14:editId="77FF83DA">
-                        <wp:simplePos x="0" y="0"/>
-                        <wp:positionH relativeFrom="column">
-                          <wp:posOffset>-179705</wp:posOffset>
-                        </wp:positionH>
-                        <wp:positionV relativeFrom="page">
-                          <wp:posOffset>0</wp:posOffset>
-                        </wp:positionV>
-                        <wp:extent cx="190800" cy="180000"/>
-                        <wp:effectExtent l="0" t="0" r="0" b="0"/>
-                        <wp:wrapTight wrapText="bothSides">
-                          <wp:wrapPolygon edited="0">
-                            <wp:start x="0" y="0"/>
-                            <wp:lineTo x="0" y="18318"/>
-                            <wp:lineTo x="17280" y="18318"/>
-                            <wp:lineTo x="19440" y="16028"/>
-                            <wp:lineTo x="19440" y="0"/>
-                            <wp:lineTo x="0" y="0"/>
-                          </wp:wrapPolygon>
-                        </wp:wrapTight>
-                        <wp:docPr id="1429239276" name="Picture 1429239276" descr="visit us online">
-                          <a:hlinkClick xmlns:a="http://schemas.openxmlformats.org/drawingml/2006/main" r:id="rId12" tgtFrame="&quot;_new&quot;"/>
-                        </wp:docPr>
-                        <wp:cNvGraphicFramePr>
-                          <a:graphicFrameLocks xmlns:a="http://schemas.openxmlformats.org/drawingml/2006/main" noChangeAspect="1"/>
-                        </wp:cNvGraphicFramePr>
-                        <a:graphic xmlns:a="http://schemas.openxmlformats.org/drawingml/2006/main">
-                          <a:graphicData uri="http://schemas.openxmlformats.org/drawingml/2006/picture">
-                            <pic:pic xmlns:pic="http://schemas.openxmlformats.org/drawingml/2006/picture">
-                              <pic:nvPicPr>
-                                <pic:cNvPr id="0" name="Picture 29" descr="visit us online">
-                                  <a:hlinkClick r:id="rId12" tgtFrame="&quot;_new&quot;"/>
-                                </pic:cNvPr>
-                                <pic:cNvPicPr>
-                                  <a:picLocks noChangeAspect="1" noChangeArrowheads="1"/>
-                                </pic:cNvPicPr>
-                              </pic:nvPicPr>
-                              <pic:blipFill>
-                                <a:blip r:embed="rId13">
-                                  <a:extLst>
-                                    <a:ext uri="{28A0092B-C50C-407E-A947-70E740481C1C}">
-                                      <a14:useLocalDpi xmlns:a14="http://schemas.microsoft.com/office/drawing/2010/main" val="0"/>
-                                    </a:ext>
-                                  </a:extLst>
-                                </a:blip>
-                                <a:srcRect/>
-                                <a:stretch>
-                                  <a:fillRect/>
-                                </a:stretch>
-                              </pic:blipFill>
-                              <pic:spPr bwMode="auto">
-                                <a:xfrm>
-                                  <a:off x="0" y="0"/>
-                                  <a:ext cx="190800" cy="180000"/>
-                                </a:xfrm>
-                                <a:prstGeom prst="rect">
-                                  <a:avLst/>
-                                </a:prstGeom>
-                                <a:noFill/>
-                                <a:ln>
-                                  <a:noFill/>
-                                </a:ln>
-                              </pic:spPr>
-                            </pic:pic>
-                          </a:graphicData>
-                        </a:graphic>
-                        <wp14:sizeRelH relativeFrom="margin">
-                          <wp14:pctWidth>0</wp14:pctWidth>
-                        </wp14:sizeRelH>
-                        <wp14:sizeRelV relativeFrom="margin">
-                          <wp14:pctHeight>0</wp14:pctHeight>
-                        </wp14:sizeRelV>
-                      </wp:anchor>
-                    </w:drawing>
-                  </w:r>
-                  <w:hyperlink r:id="rId14" w:history="1">
-                    <w:r>
-                      <w:rPr>
-                        <w:rStyle w:val="Hyperlink"/>
-                        <w:rFonts w:ascii="Arial" w:hAnsi="Arial" w:cs="Arial"/>
-                        <w:color w:val="DE007B"/>
-                        <w:sz w:val="19"/>
-                        <w:szCs w:val="19"/>
-                        <w:u w:val="none"/>
-                      </w:rPr>
-                      <w:t>alltimetech.co.uk</w:t>
-                    </w:r>
-                  </w:hyperlink>
-                </w:p>
-              </w:tc>
-              <w:tc>
-                <w:tcPr>
-                  <w:tcW w:w="2604" w:type="dxa"/>
-                </w:tcPr>
-                <w:p>
-                  <w:pPr>
-                    <w:spacing w:after="30"/>
-                    <w:rPr>
-                      <w:rFonts w:ascii="Arial" w:hAnsi="Arial" w:cs="Arial"/>
-                      <w:color w:val="000000"/>
-                      <w:sz w:val="19"/>
-                      <w:szCs w:val="19"/>
-                    </w:rPr>
-                  </w:pPr>
-                  <w:r>
-                    <w:rPr>
-                      <w:noProof/>
-                      <w:color w:val="DE007B"/>
-                    </w:rPr>
-                    <w:drawing>
-                      <wp:anchor distT="0" distB="0" distL="114300" distR="114300" simplePos="0" relativeHeight="251670528" behindDoc="1" locked="0" layoutInCell="1" allowOverlap="0" wp14:anchorId="2A188C34" wp14:editId="0AC77B0A">
-                        <wp:simplePos x="0" y="0"/>
-                        <wp:positionH relativeFrom="margin">
-                          <wp:posOffset>-179705</wp:posOffset>
-                        </wp:positionH>
-                        <wp:positionV relativeFrom="line">
-                          <wp:posOffset>0</wp:posOffset>
-                        </wp:positionV>
-                        <wp:extent cx="180000" cy="180000"/>
-                        <wp:effectExtent l="0" t="0" r="0" b="0"/>
-                        <wp:wrapTight wrapText="bothSides">
-                          <wp:wrapPolygon edited="0">
-                            <wp:start x="0" y="0"/>
-                            <wp:lineTo x="0" y="18318"/>
-                            <wp:lineTo x="18318" y="18318"/>
-                            <wp:lineTo x="18318" y="0"/>
-                            <wp:lineTo x="0" y="0"/>
-                          </wp:wrapPolygon>
-                        </wp:wrapTight>
-                        <wp:docPr id="1650290613" name="Picture 1650290613" descr="visit us online">
-                          <a:hlinkClick xmlns:a="http://schemas.openxmlformats.org/drawingml/2006/main" r:id="rId15" tgtFrame="&quot;_new&quot;"/>
-                        </wp:docPr>
-                        <wp:cNvGraphicFramePr>
-                          <a:graphicFrameLocks xmlns:a="http://schemas.openxmlformats.org/drawingml/2006/main" noChangeAspect="1"/>
-                        </wp:cNvGraphicFramePr>
-                        <a:graphic xmlns:a="http://schemas.openxmlformats.org/drawingml/2006/main">
-                          <a:graphicData uri="http://schemas.openxmlformats.org/drawingml/2006/picture">
-                            <pic:pic xmlns:pic="http://schemas.openxmlformats.org/drawingml/2006/picture">
-                              <pic:nvPicPr>
-                                <pic:cNvPr id="0" name="Picture 30" descr="visit us online">
-                                  <a:hlinkClick r:id="rId15" tgtFrame="&quot;_new&quot;"/>
-                                </pic:cNvPr>
-                                <pic:cNvPicPr>
-                                  <a:picLocks noChangeAspect="1" noChangeArrowheads="1"/>
-                                </pic:cNvPicPr>
-                              </pic:nvPicPr>
-                              <pic:blipFill>
-                                <a:blip r:embed="rId16">
-                                  <a:extLst>
-                                    <a:ext uri="{28A0092B-C50C-407E-A947-70E740481C1C}">
-                                      <a14:useLocalDpi xmlns:a14="http://schemas.microsoft.com/office/drawing/2010/main" val="0"/>
-                                    </a:ext>
-                                  </a:extLst>
-                                </a:blip>
-                                <a:srcRect/>
-                                <a:stretch>
-                                  <a:fillRect/>
-                                </a:stretch>
-                              </pic:blipFill>
-                              <pic:spPr bwMode="auto">
-                                <a:xfrm>
-                                  <a:off x="0" y="0"/>
-                                  <a:ext cx="180000" cy="180000"/>
-                                </a:xfrm>
-                                <a:prstGeom prst="rect">
-                                  <a:avLst/>
-                                </a:prstGeom>
-                                <a:noFill/>
-                                <a:ln>
-                                  <a:noFill/>
-                                </a:ln>
-                              </pic:spPr>
-                            </pic:pic>
-                          </a:graphicData>
-                        </a:graphic>
-                        <wp14:sizeRelH relativeFrom="margin">
-                          <wp14:pctWidth>0</wp14:pctWidth>
-                        </wp14:sizeRelH>
-                        <wp14:sizeRelV relativeFrom="margin">
-                          <wp14:pctHeight>0</wp14:pctHeight>
-                        </wp14:sizeRelV>
-                      </wp:anchor>
-                    </w:drawing>
-                  </w:r>
-                  <w:hyperlink r:id="rId17" w:history="1">
-                    <w:r>
-                      <w:rPr>
-                        <w:rStyle w:val="Hyperlink"/>
-                        <w:rFonts w:ascii="Arial" w:hAnsi="Arial" w:cs="Arial"/>
-                        <w:color w:val="DE007B"/>
-                        <w:sz w:val="19"/>
-                        <w:szCs w:val="19"/>
-                        <w:u w:val="none"/>
-                      </w:rPr>
-                      <w:t>linkedin.com</w:t>
-                    </w:r>
-                  </w:hyperlink>
-                </w:p>
-              </w:tc>
-            </w:tr>
-          </w:tbl>
-          <w:p>
-            <w:pPr>
-              <w:spacing w:after="30"/>
-              <w:rPr>
-                <w:rFonts w:ascii="Arial" w:hAnsi="Arial" w:cs="Arial"/>
-                <w:color w:val="000000"/>
-                <w:sz w:val="19"/>
-                <w:szCs w:val="19"/>
               </w:rPr>
             </w:pPr>
           </w:p>
@@ -764,8 +849,8 @@
       <w:tr>
         <w:tc>
           <w:tcPr>
-            <w:tcW w:w="8203" w:type="dxa"/>
-            <w:gridSpan w:val="3"/>
+            <w:tcW w:w="0" w:type="auto"/>
+            <w:gridSpan w:val="4"/>
             <w:tcBorders>
               <w:bottom w:val="single" w:sz="24" w:space="0" w:color="DE007B"/>
             </w:tcBorders>

</xml_diff>